<commit_message>
API Automation + UI Automation Projects
</commit_message>
<xml_diff>
--- a/SeleniumWebDriver/README Assignment UI.docx
+++ b/SeleniumWebDriver/README Assignment UI.docx
@@ -6,6 +6,7 @@
       <w:pPr>
         <w:jc w:val="center"/>
         <w:rPr>
+          <w:rFonts w:ascii="Times New Roman" w:hAnsi="Times New Roman" w:cs="Times New Roman"/>
           <w:b/>
           <w:sz w:val="36"/>
           <w:szCs w:val="36"/>
@@ -14,28 +15,771 @@
       </w:pPr>
       <w:r>
         <w:rPr>
+          <w:rFonts w:ascii="Times New Roman" w:hAnsi="Times New Roman" w:cs="Times New Roman"/>
           <w:b/>
           <w:sz w:val="36"/>
           <w:szCs w:val="36"/>
           <w:lang w:val="en-US"/>
         </w:rPr>
-        <w:t>Assignment 1: UI Automation</w:t>
-      </w:r>
-    </w:p>
-    <w:p>
-      <w:pPr>
-        <w:rPr>
+        <w:t>Assignment 1</w:t>
+      </w:r>
+      <w:r>
+        <w:rPr>
+          <w:rFonts w:ascii="Times New Roman" w:hAnsi="Times New Roman" w:cs="Times New Roman"/>
           <w:b/>
           <w:sz w:val="36"/>
           <w:szCs w:val="36"/>
           <w:lang w:val="en-US"/>
         </w:rPr>
-      </w:pPr>
-      <w:r>
-        <w:rPr>
+        <w:t>: API Automation</w:t>
+      </w:r>
+    </w:p>
+    <w:p>
+      <w:pPr>
+        <w:rPr>
+          <w:rFonts w:ascii="Times New Roman" w:hAnsi="Times New Roman" w:cs="Times New Roman"/>
+          <w:b/>
+          <w:sz w:val="28"/>
+          <w:szCs w:val="28"/>
+          <w:lang w:val="en-US"/>
+        </w:rPr>
+      </w:pPr>
+      <w:r>
+        <w:rPr>
+          <w:rFonts w:ascii="Times New Roman" w:hAnsi="Times New Roman" w:cs="Times New Roman"/>
+          <w:b/>
+          <w:sz w:val="28"/>
+          <w:szCs w:val="28"/>
+          <w:lang w:val="en-US"/>
+        </w:rPr>
+        <w:t>How to Execute-</w:t>
+      </w:r>
+    </w:p>
+    <w:p>
+      <w:pPr>
+        <w:pStyle w:val="ListParagraph"/>
+        <w:numPr>
+          <w:ilvl w:val="0"/>
+          <w:numId w:val="3"/>
+        </w:numPr>
+        <w:rPr>
+          <w:rFonts w:ascii="Times New Roman" w:hAnsi="Times New Roman" w:cs="Times New Roman"/>
+          <w:sz w:val="24"/>
+          <w:szCs w:val="24"/>
+          <w:lang w:val="en-US"/>
+        </w:rPr>
+      </w:pPr>
+      <w:r>
+        <w:rPr>
+          <w:rFonts w:ascii="Times New Roman" w:hAnsi="Times New Roman" w:cs="Times New Roman"/>
+          <w:sz w:val="24"/>
+          <w:szCs w:val="24"/>
+          <w:lang w:val="en-US"/>
+        </w:rPr>
+        <w:t>Download the project</w:t>
+      </w:r>
+      <w:r>
+        <w:rPr>
+          <w:rFonts w:ascii="Times New Roman" w:hAnsi="Times New Roman" w:cs="Times New Roman"/>
+          <w:sz w:val="24"/>
+          <w:szCs w:val="24"/>
+          <w:lang w:val="en-US"/>
+        </w:rPr>
+        <w:t xml:space="preserve"> named “HelloFreshAssignment-master”</w:t>
+      </w:r>
+      <w:r>
+        <w:rPr>
+          <w:rFonts w:ascii="Times New Roman" w:hAnsi="Times New Roman" w:cs="Times New Roman"/>
+          <w:sz w:val="24"/>
+          <w:szCs w:val="24"/>
+          <w:lang w:val="en-US"/>
+        </w:rPr>
+        <w:t xml:space="preserve"> from GitHub as zip. Extract the zip file. Kindly note that sometimes after unzipping the file, the “src” folder contents go missing. Hence, make sure that the “src” are intact.</w:t>
+      </w:r>
+    </w:p>
+    <w:p>
+      <w:pPr>
+        <w:pStyle w:val="ListParagraph"/>
+        <w:numPr>
+          <w:ilvl w:val="0"/>
+          <w:numId w:val="3"/>
+        </w:numPr>
+        <w:rPr>
+          <w:rFonts w:ascii="Times New Roman" w:hAnsi="Times New Roman" w:cs="Times New Roman"/>
+          <w:sz w:val="24"/>
+          <w:szCs w:val="24"/>
+          <w:lang w:val="en-US"/>
+        </w:rPr>
+      </w:pPr>
+      <w:r>
+        <w:rPr>
+          <w:rFonts w:ascii="Times New Roman" w:hAnsi="Times New Roman" w:cs="Times New Roman"/>
+          <w:sz w:val="24"/>
+          <w:szCs w:val="24"/>
+          <w:lang w:val="en-US"/>
+        </w:rPr>
+        <w:t xml:space="preserve">Import the </w:t>
+      </w:r>
+      <w:r>
+        <w:rPr>
+          <w:rFonts w:ascii="Times New Roman" w:hAnsi="Times New Roman" w:cs="Times New Roman"/>
+          <w:sz w:val="24"/>
+          <w:szCs w:val="24"/>
+          <w:lang w:val="en-US"/>
+        </w:rPr>
+        <w:t xml:space="preserve">RestAssured </w:t>
+      </w:r>
+      <w:r>
+        <w:rPr>
+          <w:rFonts w:ascii="Times New Roman" w:hAnsi="Times New Roman" w:cs="Times New Roman"/>
+          <w:sz w:val="24"/>
+          <w:szCs w:val="24"/>
+          <w:lang w:val="en-US"/>
+        </w:rPr>
+        <w:t>project from local directory</w:t>
+      </w:r>
+      <w:r>
+        <w:rPr>
+          <w:rFonts w:ascii="Times New Roman" w:hAnsi="Times New Roman" w:cs="Times New Roman"/>
+          <w:sz w:val="24"/>
+          <w:szCs w:val="24"/>
+          <w:lang w:val="en-US"/>
+        </w:rPr>
+        <w:t xml:space="preserve"> </w:t>
+      </w:r>
+    </w:p>
+    <w:p>
+      <w:pPr>
+        <w:pStyle w:val="ListParagraph"/>
+        <w:numPr>
+          <w:ilvl w:val="0"/>
+          <w:numId w:val="3"/>
+        </w:numPr>
+        <w:rPr>
+          <w:rFonts w:ascii="Times New Roman" w:hAnsi="Times New Roman" w:cs="Times New Roman"/>
+          <w:sz w:val="24"/>
+          <w:szCs w:val="24"/>
+          <w:lang w:val="en-US"/>
+        </w:rPr>
+      </w:pPr>
+      <w:r>
+        <w:rPr>
+          <w:rFonts w:ascii="Times New Roman" w:hAnsi="Times New Roman" w:cs="Times New Roman"/>
+          <w:sz w:val="24"/>
+          <w:szCs w:val="24"/>
+          <w:lang w:val="en-US"/>
+        </w:rPr>
+        <w:t>Right click on “testng.xml”-&gt;Run As-&gt;TestNG Suite</w:t>
+      </w:r>
+    </w:p>
+    <w:p>
+      <w:pPr>
+        <w:pStyle w:val="ListParagraph"/>
+        <w:rPr>
+          <w:rFonts w:ascii="Times New Roman" w:hAnsi="Times New Roman" w:cs="Times New Roman"/>
+          <w:sz w:val="24"/>
+          <w:szCs w:val="24"/>
+          <w:lang w:val="en-US"/>
+        </w:rPr>
+      </w:pPr>
+    </w:p>
+    <w:p>
+      <w:pPr>
+        <w:rPr>
+          <w:rFonts w:ascii="Times New Roman" w:hAnsi="Times New Roman" w:cs="Times New Roman"/>
+          <w:sz w:val="24"/>
+          <w:szCs w:val="24"/>
+          <w:lang w:val="en-US"/>
+        </w:rPr>
+      </w:pPr>
+      <w:r>
+        <w:rPr>
+          <w:rFonts w:ascii="Times New Roman" w:hAnsi="Times New Roman" w:cs="Times New Roman"/>
+          <w:sz w:val="24"/>
+          <w:szCs w:val="24"/>
+          <w:lang w:val="en-US"/>
+        </w:rPr>
+        <w:t>The main code logic is in “ExecutionClass” class, where 3 methods are created to meet below requirements.</w:t>
+      </w:r>
+    </w:p>
+    <w:p>
+      <w:pPr>
+        <w:pStyle w:val="ListParagraph"/>
+        <w:numPr>
+          <w:ilvl w:val="0"/>
+          <w:numId w:val="3"/>
+        </w:numPr>
+        <w:rPr>
+          <w:rFonts w:ascii="Times New Roman" w:hAnsi="Times New Roman" w:cs="Times New Roman"/>
+          <w:sz w:val="24"/>
+          <w:szCs w:val="24"/>
+          <w:lang w:val="en-US"/>
+        </w:rPr>
+      </w:pPr>
+      <w:r>
+        <w:rPr>
+          <w:rFonts w:ascii="Times New Roman" w:hAnsi="Times New Roman" w:cs="Times New Roman"/>
+          <w:sz w:val="24"/>
+          <w:szCs w:val="24"/>
+          <w:lang w:val="en-US"/>
+        </w:rPr>
+        <w:t xml:space="preserve">      Get all countries and validate that US, DE and GB were returned in the response – Implementation method = </w:t>
+      </w:r>
+      <w:r>
+        <w:rPr>
+          <w:rFonts w:ascii="Times New Roman" w:hAnsi="Times New Roman" w:cs="Times New Roman"/>
+          <w:sz w:val="24"/>
+          <w:szCs w:val="24"/>
+          <w:lang w:val="en-US"/>
+        </w:rPr>
+        <w:t>getAllCountries</w:t>
+      </w:r>
+      <w:r>
+        <w:rPr>
+          <w:rFonts w:ascii="Times New Roman" w:hAnsi="Times New Roman" w:cs="Times New Roman"/>
+          <w:sz w:val="24"/>
+          <w:szCs w:val="24"/>
+          <w:lang w:val="en-US"/>
+        </w:rPr>
+        <w:t>()</w:t>
+      </w:r>
+    </w:p>
+    <w:p>
+      <w:pPr>
+        <w:pStyle w:val="ListParagraph"/>
+        <w:numPr>
+          <w:ilvl w:val="0"/>
+          <w:numId w:val="3"/>
+        </w:numPr>
+        <w:rPr>
+          <w:rFonts w:ascii="Times New Roman" w:hAnsi="Times New Roman" w:cs="Times New Roman"/>
+          <w:sz w:val="24"/>
+          <w:szCs w:val="24"/>
+          <w:lang w:val="en-US"/>
+        </w:rPr>
+      </w:pPr>
+      <w:r>
+        <w:rPr>
+          <w:rFonts w:ascii="Times New Roman" w:hAnsi="Times New Roman" w:cs="Times New Roman"/>
+          <w:sz w:val="24"/>
+          <w:szCs w:val="24"/>
+          <w:lang w:val="en-US"/>
+        </w:rPr>
+        <w:t xml:space="preserve">2. Get each country (US, DE and GB) individually and validate the response – Implementation method = </w:t>
+      </w:r>
+      <w:r>
+        <w:rPr>
+          <w:rFonts w:ascii="Times New Roman" w:hAnsi="Times New Roman" w:cs="Times New Roman"/>
+          <w:sz w:val="24"/>
+          <w:szCs w:val="24"/>
+          <w:lang w:val="en-US"/>
+        </w:rPr>
+        <w:t>getEachCountryAndValidate</w:t>
+      </w:r>
+      <w:r>
+        <w:rPr>
+          <w:rFonts w:ascii="Times New Roman" w:hAnsi="Times New Roman" w:cs="Times New Roman"/>
+          <w:sz w:val="24"/>
+          <w:szCs w:val="24"/>
+          <w:lang w:val="en-US"/>
+        </w:rPr>
+        <w:t>()</w:t>
+      </w:r>
+    </w:p>
+    <w:p>
+      <w:pPr>
+        <w:pStyle w:val="ListParagraph"/>
+        <w:numPr>
+          <w:ilvl w:val="0"/>
+          <w:numId w:val="3"/>
+        </w:numPr>
+        <w:rPr>
+          <w:rFonts w:ascii="Times New Roman" w:hAnsi="Times New Roman" w:cs="Times New Roman"/>
+          <w:sz w:val="24"/>
+          <w:szCs w:val="24"/>
+          <w:lang w:val="en-US"/>
+        </w:rPr>
+      </w:pPr>
+      <w:r>
+        <w:rPr>
+          <w:rFonts w:ascii="Times New Roman" w:hAnsi="Times New Roman" w:cs="Times New Roman"/>
+          <w:sz w:val="24"/>
+          <w:szCs w:val="24"/>
+          <w:lang w:val="en-US"/>
+        </w:rPr>
+        <w:t xml:space="preserve">3. Try to get information for inexistent countries and validate the response </w:t>
+      </w:r>
+      <w:r>
+        <w:rPr>
+          <w:rFonts w:ascii="Times New Roman" w:hAnsi="Times New Roman" w:cs="Times New Roman"/>
+          <w:sz w:val="24"/>
+          <w:szCs w:val="24"/>
+          <w:lang w:val="en-US"/>
+        </w:rPr>
+        <w:t>– Implementation method = getEachCountryAndValidate</w:t>
+      </w:r>
+      <w:r>
+        <w:rPr>
+          <w:rFonts w:ascii="Times New Roman" w:hAnsi="Times New Roman" w:cs="Times New Roman"/>
+          <w:sz w:val="24"/>
+          <w:szCs w:val="24"/>
+          <w:lang w:val="en-US"/>
+        </w:rPr>
+        <w:t>()</w:t>
+      </w:r>
+    </w:p>
+    <w:p>
+      <w:pPr>
+        <w:pStyle w:val="ListParagraph"/>
+        <w:numPr>
+          <w:ilvl w:val="0"/>
+          <w:numId w:val="3"/>
+        </w:numPr>
+        <w:rPr>
+          <w:rFonts w:ascii="Times New Roman" w:hAnsi="Times New Roman" w:cs="Times New Roman"/>
+          <w:sz w:val="24"/>
+          <w:szCs w:val="24"/>
+          <w:lang w:val="en-US"/>
+        </w:rPr>
+      </w:pPr>
+      <w:r>
+        <w:rPr>
+          <w:rFonts w:ascii="Times New Roman" w:hAnsi="Times New Roman" w:cs="Times New Roman"/>
+          <w:sz w:val="24"/>
+          <w:szCs w:val="24"/>
+          <w:lang w:val="en-US"/>
+        </w:rPr>
+        <w:t>4. This API has not a POST method at the moment, but it is being developed. Write a test that would validate new country addition using POST (it will not work now, but no worries).</w:t>
+      </w:r>
+    </w:p>
+    <w:p>
+      <w:pPr>
+        <w:pStyle w:val="ListParagraph"/>
+        <w:numPr>
+          <w:ilvl w:val="0"/>
+          <w:numId w:val="3"/>
+        </w:numPr>
+        <w:rPr>
+          <w:rFonts w:ascii="Times New Roman" w:hAnsi="Times New Roman" w:cs="Times New Roman"/>
+          <w:sz w:val="24"/>
+          <w:szCs w:val="24"/>
+          <w:lang w:val="en-US"/>
+        </w:rPr>
+      </w:pPr>
+      <w:r>
+        <w:rPr>
+          <w:rFonts w:ascii="Times New Roman" w:hAnsi="Times New Roman" w:cs="Times New Roman"/>
+          <w:sz w:val="24"/>
+          <w:szCs w:val="24"/>
+          <w:lang w:val="en-US"/>
+        </w:rPr>
+        <w:t>Example of json body for POST is below:</w:t>
+      </w:r>
+    </w:p>
+    <w:p>
+      <w:pPr>
+        <w:shd w:val="clear" w:color="auto" w:fill="FFFFFF"/>
+        <w:spacing w:after="0" w:line="240" w:lineRule="auto"/>
+        <w:ind w:left="720"/>
+        <w:rPr>
+          <w:rFonts w:ascii="Times New Roman" w:eastAsia="Times New Roman" w:hAnsi="Times New Roman" w:cs="Times New Roman"/>
+          <w:color w:val="222222"/>
+          <w:sz w:val="24"/>
+          <w:szCs w:val="24"/>
+          <w:lang w:val="en-US"/>
+        </w:rPr>
+      </w:pPr>
+      <w:r>
+        <w:rPr>
+          <w:rFonts w:ascii="Times New Roman" w:eastAsia="Times New Roman" w:hAnsi="Times New Roman" w:cs="Times New Roman"/>
+          <w:color w:val="222222"/>
+          <w:sz w:val="24"/>
+          <w:szCs w:val="24"/>
+          <w:lang w:val="en-US"/>
+        </w:rPr>
+        <w:t>  {</w:t>
+      </w:r>
+      <w:r>
+        <w:rPr>
+          <w:rFonts w:ascii="Times New Roman" w:eastAsia="Times New Roman" w:hAnsi="Times New Roman" w:cs="Times New Roman"/>
+          <w:color w:val="222222"/>
+          <w:sz w:val="24"/>
+          <w:szCs w:val="24"/>
+          <w:lang w:val="en-US"/>
+        </w:rPr>
+        <w:br/>
+        <w:t>     name: "Test Country",</w:t>
+      </w:r>
+      <w:r>
+        <w:rPr>
+          <w:rFonts w:ascii="Times New Roman" w:eastAsia="Times New Roman" w:hAnsi="Times New Roman" w:cs="Times New Roman"/>
+          <w:color w:val="222222"/>
+          <w:sz w:val="24"/>
+          <w:szCs w:val="24"/>
+          <w:lang w:val="en-US"/>
+        </w:rPr>
+        <w:br/>
+        <w:t>     alpha2_code: "TC",</w:t>
+      </w:r>
+      <w:r>
+        <w:rPr>
+          <w:rFonts w:ascii="Times New Roman" w:eastAsia="Times New Roman" w:hAnsi="Times New Roman" w:cs="Times New Roman"/>
+          <w:color w:val="222222"/>
+          <w:sz w:val="24"/>
+          <w:szCs w:val="24"/>
+          <w:lang w:val="en-US"/>
+        </w:rPr>
+        <w:br/>
+        <w:t>     alpha3_code: "TCY"</w:t>
+      </w:r>
+      <w:r>
+        <w:rPr>
+          <w:rFonts w:ascii="Times New Roman" w:eastAsia="Times New Roman" w:hAnsi="Times New Roman" w:cs="Times New Roman"/>
+          <w:color w:val="222222"/>
+          <w:sz w:val="24"/>
+          <w:szCs w:val="24"/>
+          <w:lang w:val="en-US"/>
+        </w:rPr>
+        <w:br/>
+        <w:t>  }</w:t>
+      </w:r>
+    </w:p>
+    <w:p>
+      <w:pPr>
+        <w:shd w:val="clear" w:color="auto" w:fill="FFFFFF"/>
+        <w:spacing w:after="0" w:line="240" w:lineRule="auto"/>
+        <w:ind w:left="720"/>
+        <w:rPr>
+          <w:rFonts w:ascii="Times New Roman" w:eastAsia="Times New Roman" w:hAnsi="Times New Roman" w:cs="Times New Roman"/>
+          <w:color w:val="222222"/>
+          <w:sz w:val="24"/>
+          <w:szCs w:val="24"/>
+          <w:lang w:val="en-US"/>
+        </w:rPr>
+      </w:pPr>
+    </w:p>
+    <w:p>
+      <w:pPr>
+        <w:shd w:val="clear" w:color="auto" w:fill="FFFFFF"/>
+        <w:spacing w:after="0" w:line="240" w:lineRule="auto"/>
+        <w:ind w:left="720"/>
+        <w:rPr>
+          <w:rFonts w:ascii="Times New Roman" w:hAnsi="Times New Roman" w:cs="Times New Roman"/>
+          <w:color w:val="000000"/>
+          <w:sz w:val="20"/>
+          <w:szCs w:val="20"/>
+          <w:lang w:val="en-US"/>
+        </w:rPr>
+      </w:pPr>
+      <w:r>
+        <w:rPr>
+          <w:rFonts w:ascii="Times New Roman" w:eastAsia="Times New Roman" w:hAnsi="Times New Roman" w:cs="Times New Roman"/>
+          <w:color w:val="222222"/>
+          <w:sz w:val="24"/>
+          <w:szCs w:val="24"/>
+          <w:lang w:val="en-US"/>
+        </w:rPr>
+        <w:t xml:space="preserve">– Implementation method = </w:t>
+      </w:r>
+      <w:r>
+        <w:rPr>
+          <w:rFonts w:ascii="Times New Roman" w:hAnsi="Times New Roman" w:cs="Times New Roman"/>
+          <w:color w:val="000000"/>
+          <w:sz w:val="20"/>
+          <w:szCs w:val="20"/>
+          <w:lang w:val="en-US"/>
+        </w:rPr>
+        <w:t>addNewCountry</w:t>
+      </w:r>
+      <w:r>
+        <w:rPr>
+          <w:rFonts w:ascii="Times New Roman" w:hAnsi="Times New Roman" w:cs="Times New Roman"/>
+          <w:color w:val="000000"/>
+          <w:sz w:val="20"/>
+          <w:szCs w:val="20"/>
+          <w:lang w:val="en-US"/>
+        </w:rPr>
+        <w:t>()</w:t>
+      </w:r>
+    </w:p>
+    <w:p>
+      <w:pPr>
+        <w:shd w:val="clear" w:color="auto" w:fill="FFFFFF"/>
+        <w:spacing w:after="0" w:line="240" w:lineRule="auto"/>
+        <w:ind w:left="720"/>
+        <w:rPr>
+          <w:rFonts w:ascii="Times New Roman" w:hAnsi="Times New Roman" w:cs="Times New Roman"/>
+          <w:color w:val="000000"/>
+          <w:sz w:val="20"/>
+          <w:szCs w:val="20"/>
+          <w:lang w:val="en-US"/>
+        </w:rPr>
+      </w:pPr>
+    </w:p>
+    <w:p>
+      <w:pPr>
+        <w:shd w:val="clear" w:color="auto" w:fill="FFFFFF"/>
+        <w:spacing w:after="0" w:line="240" w:lineRule="auto"/>
+        <w:ind w:left="720"/>
+        <w:rPr>
+          <w:rFonts w:ascii="Times New Roman" w:hAnsi="Times New Roman" w:cs="Times New Roman"/>
+          <w:color w:val="000000"/>
+          <w:sz w:val="24"/>
+          <w:szCs w:val="24"/>
+          <w:lang w:val="en-US"/>
+        </w:rPr>
+      </w:pPr>
+      <w:r>
+        <w:rPr>
+          <w:rFonts w:ascii="Times New Roman" w:hAnsi="Times New Roman" w:cs="Times New Roman"/>
+          <w:color w:val="000000"/>
+          <w:sz w:val="24"/>
+          <w:szCs w:val="24"/>
+          <w:lang w:val="en-US"/>
+        </w:rPr>
+        <w:t>The current output is:</w:t>
+      </w:r>
+    </w:p>
+    <w:p>
+      <w:pPr>
+        <w:shd w:val="clear" w:color="auto" w:fill="FFFFFF"/>
+        <w:spacing w:after="0" w:line="240" w:lineRule="auto"/>
+        <w:ind w:left="720"/>
+        <w:rPr>
+          <w:rFonts w:ascii="Times New Roman" w:eastAsia="Times New Roman" w:hAnsi="Times New Roman" w:cs="Times New Roman"/>
+          <w:color w:val="222222"/>
+          <w:sz w:val="24"/>
+          <w:szCs w:val="24"/>
+          <w:lang w:val="en-US"/>
+        </w:rPr>
+      </w:pPr>
+      <w:r>
+        <w:rPr>
+          <w:rFonts w:ascii="Times New Roman" w:eastAsia="Times New Roman" w:hAnsi="Times New Roman" w:cs="Times New Roman"/>
+          <w:color w:val="222222"/>
+          <w:sz w:val="24"/>
+          <w:szCs w:val="24"/>
+          <w:lang w:val="en-US"/>
+        </w:rPr>
+        <w:object w:dxaOrig="1531" w:dyaOrig="990">
+          <v:shapetype id="_x0000_t75" coordsize="21600,21600" o:spt="75" o:preferrelative="t" path="m@4@5l@4@11@9@11@9@5xe" filled="f" stroked="f">
+            <v:stroke joinstyle="miter"/>
+            <v:formulas>
+              <v:f eqn="if lineDrawn pixelLineWidth 0"/>
+              <v:f eqn="sum @0 1 0"/>
+              <v:f eqn="sum 0 0 @1"/>
+              <v:f eqn="prod @2 1 2"/>
+              <v:f eqn="prod @3 21600 pixelWidth"/>
+              <v:f eqn="prod @3 21600 pixelHeight"/>
+              <v:f eqn="sum @0 0 1"/>
+              <v:f eqn="prod @6 1 2"/>
+              <v:f eqn="prod @7 21600 pixelWidth"/>
+              <v:f eqn="sum @8 21600 0"/>
+              <v:f eqn="prod @7 21600 pixelHeight"/>
+              <v:f eqn="sum @10 21600 0"/>
+            </v:formulas>
+            <v:path o:extrusionok="f" gradientshapeok="t" o:connecttype="rect"/>
+            <o:lock v:ext="edit" aspectratio="t"/>
+          </v:shapetype>
+          <v:shape id="_x0000_i1025" type="#_x0000_t75" style="width:76.6pt;height:49.75pt" o:ole="">
+            <v:imagedata r:id="rId6" o:title=""/>
+          </v:shape>
+          <o:OLEObject Type="Embed" ProgID="Package" ShapeID="_x0000_i1025" DrawAspect="Icon" ObjectID="_1596628973" r:id="rId7"/>
+        </w:object>
+      </w:r>
+    </w:p>
+    <w:p>
+      <w:pPr>
+        <w:rPr>
+          <w:rFonts w:ascii="Times New Roman" w:hAnsi="Times New Roman" w:cs="Times New Roman"/>
           <w:b/>
           <w:sz w:val="36"/>
           <w:szCs w:val="36"/>
+          <w:lang w:val="en-US"/>
+        </w:rPr>
+      </w:pPr>
+    </w:p>
+    <w:p>
+      <w:pPr>
+        <w:jc w:val="center"/>
+        <w:rPr>
+          <w:rFonts w:ascii="Times New Roman" w:hAnsi="Times New Roman" w:cs="Times New Roman"/>
+          <w:b/>
+          <w:sz w:val="36"/>
+          <w:szCs w:val="36"/>
+          <w:lang w:val="en-US"/>
+        </w:rPr>
+      </w:pPr>
+      <w:r>
+        <w:rPr>
+          <w:rFonts w:ascii="Times New Roman" w:hAnsi="Times New Roman" w:cs="Times New Roman"/>
+          <w:b/>
+          <w:sz w:val="36"/>
+          <w:szCs w:val="36"/>
+          <w:lang w:val="en-US"/>
+        </w:rPr>
+        <w:t xml:space="preserve">Assignment </w:t>
+      </w:r>
+      <w:r>
+        <w:rPr>
+          <w:rFonts w:ascii="Times New Roman" w:hAnsi="Times New Roman" w:cs="Times New Roman"/>
+          <w:b/>
+          <w:sz w:val="36"/>
+          <w:szCs w:val="36"/>
+          <w:lang w:val="en-US"/>
+        </w:rPr>
+        <w:t>2</w:t>
+      </w:r>
+      <w:r>
+        <w:rPr>
+          <w:rFonts w:ascii="Times New Roman" w:hAnsi="Times New Roman" w:cs="Times New Roman"/>
+          <w:b/>
+          <w:sz w:val="36"/>
+          <w:szCs w:val="36"/>
+          <w:lang w:val="en-US"/>
+        </w:rPr>
+        <w:t>: UI Automation</w:t>
+      </w:r>
+    </w:p>
+    <w:p>
+      <w:pPr>
+        <w:rPr>
+          <w:rFonts w:ascii="Times New Roman" w:hAnsi="Times New Roman" w:cs="Times New Roman"/>
+          <w:b/>
+          <w:sz w:val="28"/>
+          <w:szCs w:val="28"/>
+          <w:lang w:val="en-US"/>
+        </w:rPr>
+      </w:pPr>
+      <w:r>
+        <w:rPr>
+          <w:rFonts w:ascii="Times New Roman" w:hAnsi="Times New Roman" w:cs="Times New Roman"/>
+          <w:b/>
+          <w:sz w:val="28"/>
+          <w:szCs w:val="28"/>
+          <w:lang w:val="en-US"/>
+        </w:rPr>
+        <w:t>How to Execute-</w:t>
+      </w:r>
+    </w:p>
+    <w:p>
+      <w:pPr>
+        <w:pStyle w:val="ListParagraph"/>
+        <w:numPr>
+          <w:ilvl w:val="0"/>
+          <w:numId w:val="3"/>
+        </w:numPr>
+        <w:rPr>
+          <w:rFonts w:ascii="Times New Roman" w:hAnsi="Times New Roman" w:cs="Times New Roman"/>
+          <w:sz w:val="24"/>
+          <w:szCs w:val="24"/>
+          <w:lang w:val="en-US"/>
+        </w:rPr>
+      </w:pPr>
+      <w:r>
+        <w:rPr>
+          <w:rFonts w:ascii="Times New Roman" w:hAnsi="Times New Roman" w:cs="Times New Roman"/>
+          <w:sz w:val="24"/>
+          <w:szCs w:val="24"/>
+          <w:lang w:val="en-US"/>
+        </w:rPr>
+        <w:t>Download the project from GitHub as zip. Extract the zip file. Kindly note that sometimes after unzipping the file, the “src” folder contents go missing. Hence, make sure that the “src” are intact.</w:t>
+      </w:r>
+    </w:p>
+    <w:p>
+      <w:pPr>
+        <w:pStyle w:val="ListParagraph"/>
+        <w:numPr>
+          <w:ilvl w:val="0"/>
+          <w:numId w:val="3"/>
+        </w:numPr>
+        <w:rPr>
+          <w:rFonts w:ascii="Times New Roman" w:hAnsi="Times New Roman" w:cs="Times New Roman"/>
+          <w:sz w:val="24"/>
+          <w:szCs w:val="24"/>
+          <w:lang w:val="en-US"/>
+        </w:rPr>
+      </w:pPr>
+      <w:r>
+        <w:rPr>
+          <w:rFonts w:ascii="Times New Roman" w:hAnsi="Times New Roman" w:cs="Times New Roman"/>
+          <w:sz w:val="24"/>
+          <w:szCs w:val="24"/>
+          <w:lang w:val="en-US"/>
+        </w:rPr>
+        <w:t xml:space="preserve">Import the </w:t>
+      </w:r>
+      <w:r>
+        <w:rPr>
+          <w:rFonts w:ascii="Times New Roman" w:hAnsi="Times New Roman" w:cs="Times New Roman"/>
+          <w:sz w:val="24"/>
+          <w:szCs w:val="24"/>
+          <w:lang w:val="en-US"/>
+        </w:rPr>
+        <w:t xml:space="preserve">SeleniumWebDriver </w:t>
+      </w:r>
+      <w:r>
+        <w:rPr>
+          <w:rFonts w:ascii="Times New Roman" w:hAnsi="Times New Roman" w:cs="Times New Roman"/>
+          <w:sz w:val="24"/>
+          <w:szCs w:val="24"/>
+          <w:lang w:val="en-US"/>
+        </w:rPr>
+        <w:t>project from local directory</w:t>
+      </w:r>
+    </w:p>
+    <w:p>
+      <w:pPr>
+        <w:pStyle w:val="ListParagraph"/>
+        <w:numPr>
+          <w:ilvl w:val="0"/>
+          <w:numId w:val="3"/>
+        </w:numPr>
+        <w:rPr>
+          <w:rFonts w:ascii="Times New Roman" w:hAnsi="Times New Roman" w:cs="Times New Roman"/>
+          <w:sz w:val="24"/>
+          <w:szCs w:val="24"/>
+          <w:lang w:val="en-US"/>
+        </w:rPr>
+      </w:pPr>
+      <w:r>
+        <w:rPr>
+          <w:rFonts w:ascii="Times New Roman" w:hAnsi="Times New Roman" w:cs="Times New Roman"/>
+          <w:sz w:val="24"/>
+          <w:szCs w:val="24"/>
+          <w:lang w:val="en-US"/>
+        </w:rPr>
+        <w:lastRenderedPageBreak/>
+        <w:t>Right click on “testng.xml”-&gt;Run As-&gt;TestNG Suite</w:t>
+      </w:r>
+    </w:p>
+    <w:p>
+      <w:pPr>
+        <w:rPr>
+          <w:rFonts w:ascii="Times New Roman" w:hAnsi="Times New Roman" w:cs="Times New Roman"/>
+          <w:b/>
+          <w:sz w:val="28"/>
+          <w:szCs w:val="28"/>
+          <w:lang w:val="en-US"/>
+        </w:rPr>
+      </w:pPr>
+    </w:p>
+    <w:p>
+      <w:pPr>
+        <w:rPr>
+          <w:rFonts w:ascii="Times New Roman" w:hAnsi="Times New Roman" w:cs="Times New Roman"/>
+          <w:b/>
+          <w:sz w:val="28"/>
+          <w:szCs w:val="28"/>
+          <w:lang w:val="en-US"/>
+        </w:rPr>
+      </w:pPr>
+      <w:r>
+        <w:rPr>
+          <w:rFonts w:ascii="Times New Roman" w:hAnsi="Times New Roman" w:cs="Times New Roman"/>
+          <w:b/>
+          <w:sz w:val="28"/>
+          <w:szCs w:val="28"/>
           <w:lang w:val="en-US"/>
         </w:rPr>
         <w:t>Description of the project divided in folders and packages-</w:t>
@@ -49,6 +793,7 @@
           <w:numId w:val="2"/>
         </w:numPr>
         <w:rPr>
+          <w:rFonts w:ascii="Times New Roman" w:hAnsi="Times New Roman" w:cs="Times New Roman"/>
           <w:b/>
           <w:sz w:val="28"/>
           <w:szCs w:val="28"/>
@@ -57,30 +802,43 @@
       </w:pPr>
       <w:r>
         <w:rPr>
+          <w:rFonts w:ascii="Times New Roman" w:hAnsi="Times New Roman" w:cs="Times New Roman"/>
+          <w:b/>
+          <w:sz w:val="24"/>
+          <w:szCs w:val="24"/>
+          <w:lang w:val="en-US"/>
+        </w:rPr>
+        <w:t>S</w:t>
+      </w:r>
+      <w:r>
+        <w:rPr>
+          <w:rFonts w:ascii="Times New Roman" w:hAnsi="Times New Roman" w:cs="Times New Roman"/>
+          <w:b/>
+          <w:sz w:val="24"/>
+          <w:szCs w:val="24"/>
+          <w:lang w:val="en-US"/>
+        </w:rPr>
+        <w:t>rc</w:t>
+      </w:r>
+      <w:r>
+        <w:rPr>
+          <w:rFonts w:ascii="Times New Roman" w:hAnsi="Times New Roman" w:cs="Times New Roman"/>
           <w:b/>
           <w:sz w:val="28"/>
           <w:szCs w:val="28"/>
           <w:lang w:val="en-US"/>
         </w:rPr>
-        <w:t>S</w:t>
-      </w:r>
-      <w:r>
-        <w:rPr>
-          <w:b/>
-          <w:sz w:val="28"/>
-          <w:szCs w:val="28"/>
-          <w:lang w:val="en-US"/>
-        </w:rPr>
-        <w:t>rc</w:t>
-      </w:r>
-      <w:r>
-        <w:rPr>
-          <w:b/>
-          <w:sz w:val="28"/>
-          <w:szCs w:val="28"/>
-          <w:lang w:val="en-US"/>
-        </w:rPr>
-        <w:t xml:space="preserve"> folder</w:t>
+        <w:t xml:space="preserve"> </w:t>
+      </w:r>
+      <w:r>
+        <w:rPr>
+          <w:rFonts w:ascii="Times New Roman" w:hAnsi="Times New Roman" w:cs="Times New Roman"/>
+          <w:b/>
+          <w:sz w:val="24"/>
+          <w:szCs w:val="24"/>
+          <w:lang w:val="en-US"/>
+        </w:rPr>
+        <w:t>folder</w:t>
       </w:r>
     </w:p>
     <w:p>
@@ -91,52 +849,40 @@
           <w:numId w:val="1"/>
         </w:numPr>
         <w:rPr>
-          <w:sz w:val="24"/>
-          <w:szCs w:val="24"/>
-          <w:lang w:val="en-US"/>
-        </w:rPr>
-      </w:pPr>
-      <w:r>
-        <w:rPr>
-          <w:sz w:val="24"/>
-          <w:szCs w:val="24"/>
-          <w:lang w:val="en-US"/>
-        </w:rPr>
-        <w:t>com.webelements</w:t>
-      </w:r>
-      <w:r>
-        <w:rPr>
-          <w:sz w:val="24"/>
-          <w:szCs w:val="24"/>
-          <w:lang w:val="en-US"/>
-        </w:rPr>
-        <w:t xml:space="preserve"> </w:t>
-      </w:r>
-    </w:p>
-    <w:p>
-      <w:pPr>
-        <w:pStyle w:val="ListParagraph"/>
-        <w:rPr>
-          <w:sz w:val="24"/>
-          <w:szCs w:val="24"/>
-          <w:lang w:val="en-US"/>
-        </w:rPr>
-      </w:pPr>
-      <w:r>
-        <w:rPr>
-          <w:sz w:val="24"/>
-          <w:szCs w:val="24"/>
-          <w:lang w:val="en-US"/>
-        </w:rPr>
-        <w:t xml:space="preserve">This package consists of </w:t>
-      </w:r>
-      <w:r>
-        <w:rPr>
-          <w:sz w:val="24"/>
-          <w:szCs w:val="24"/>
-          <w:lang w:val="en-US"/>
-        </w:rPr>
-        <w:t>WebElements class which stores all the element locators for the project.</w:t>
+          <w:rFonts w:ascii="Times New Roman" w:hAnsi="Times New Roman" w:cs="Times New Roman"/>
+          <w:sz w:val="24"/>
+          <w:szCs w:val="24"/>
+          <w:lang w:val="en-US"/>
+        </w:rPr>
+      </w:pPr>
+      <w:r>
+        <w:rPr>
+          <w:rFonts w:ascii="Times New Roman" w:hAnsi="Times New Roman" w:cs="Times New Roman"/>
+          <w:sz w:val="24"/>
+          <w:szCs w:val="24"/>
+          <w:lang w:val="en-US"/>
+        </w:rPr>
+        <w:t xml:space="preserve">com.webelements </w:t>
+      </w:r>
+    </w:p>
+    <w:p>
+      <w:pPr>
+        <w:pStyle w:val="ListParagraph"/>
+        <w:rPr>
+          <w:rFonts w:ascii="Times New Roman" w:hAnsi="Times New Roman" w:cs="Times New Roman"/>
+          <w:sz w:val="24"/>
+          <w:szCs w:val="24"/>
+          <w:lang w:val="en-US"/>
+        </w:rPr>
+      </w:pPr>
+      <w:r>
+        <w:rPr>
+          <w:rFonts w:ascii="Times New Roman" w:hAnsi="Times New Roman" w:cs="Times New Roman"/>
+          <w:sz w:val="24"/>
+          <w:szCs w:val="24"/>
+          <w:lang w:val="en-US"/>
+        </w:rPr>
+        <w:t>This package consists of WebElements class which stores all the element locators for the project.</w:t>
       </w:r>
     </w:p>
     <w:p>
@@ -147,13 +893,15 @@
           <w:numId w:val="1"/>
         </w:numPr>
         <w:rPr>
-          <w:sz w:val="24"/>
-          <w:szCs w:val="24"/>
-          <w:lang w:val="en-US"/>
-        </w:rPr>
-      </w:pPr>
-      <w:r>
-        <w:rPr>
+          <w:rFonts w:ascii="Times New Roman" w:hAnsi="Times New Roman" w:cs="Times New Roman"/>
+          <w:sz w:val="24"/>
+          <w:szCs w:val="24"/>
+          <w:lang w:val="en-US"/>
+        </w:rPr>
+      </w:pPr>
+      <w:r>
+        <w:rPr>
+          <w:rFonts w:ascii="Times New Roman" w:hAnsi="Times New Roman" w:cs="Times New Roman"/>
           <w:sz w:val="24"/>
           <w:szCs w:val="24"/>
           <w:lang w:val="en-US"/>
@@ -165,13 +913,15 @@
       <w:pPr>
         <w:pStyle w:val="ListParagraph"/>
         <w:rPr>
-          <w:sz w:val="24"/>
-          <w:szCs w:val="24"/>
-          <w:lang w:val="en-US"/>
-        </w:rPr>
-      </w:pPr>
-      <w:r>
-        <w:rPr>
+          <w:rFonts w:ascii="Times New Roman" w:hAnsi="Times New Roman" w:cs="Times New Roman"/>
+          <w:sz w:val="24"/>
+          <w:szCs w:val="24"/>
+          <w:lang w:val="en-US"/>
+        </w:rPr>
+      </w:pPr>
+      <w:r>
+        <w:rPr>
+          <w:rFonts w:ascii="Times New Roman" w:hAnsi="Times New Roman" w:cs="Times New Roman"/>
           <w:sz w:val="24"/>
           <w:szCs w:val="24"/>
           <w:lang w:val="en-US"/>
@@ -187,13 +937,15 @@
           <w:numId w:val="1"/>
         </w:numPr>
         <w:rPr>
-          <w:sz w:val="24"/>
-          <w:szCs w:val="24"/>
-          <w:lang w:val="en-US"/>
-        </w:rPr>
-      </w:pPr>
-      <w:r>
-        <w:rPr>
+          <w:rFonts w:ascii="Times New Roman" w:hAnsi="Times New Roman" w:cs="Times New Roman"/>
+          <w:sz w:val="24"/>
+          <w:szCs w:val="24"/>
+          <w:lang w:val="en-US"/>
+        </w:rPr>
+      </w:pPr>
+      <w:r>
+        <w:rPr>
+          <w:rFonts w:ascii="Times New Roman" w:hAnsi="Times New Roman" w:cs="Times New Roman"/>
           <w:sz w:val="24"/>
           <w:szCs w:val="24"/>
           <w:lang w:val="en-US"/>
@@ -205,13 +957,15 @@
       <w:pPr>
         <w:pStyle w:val="ListParagraph"/>
         <w:rPr>
-          <w:sz w:val="24"/>
-          <w:szCs w:val="24"/>
-          <w:lang w:val="en-US"/>
-        </w:rPr>
-      </w:pPr>
-      <w:r>
-        <w:rPr>
+          <w:rFonts w:ascii="Times New Roman" w:hAnsi="Times New Roman" w:cs="Times New Roman"/>
+          <w:sz w:val="24"/>
+          <w:szCs w:val="24"/>
+          <w:lang w:val="en-US"/>
+        </w:rPr>
+      </w:pPr>
+      <w:r>
+        <w:rPr>
+          <w:rFonts w:ascii="Times New Roman" w:hAnsi="Times New Roman" w:cs="Times New Roman"/>
           <w:sz w:val="24"/>
           <w:szCs w:val="24"/>
           <w:lang w:val="en-US"/>
@@ -227,13 +981,15 @@
           <w:numId w:val="1"/>
         </w:numPr>
         <w:rPr>
-          <w:sz w:val="24"/>
-          <w:szCs w:val="24"/>
-          <w:lang w:val="en-US"/>
-        </w:rPr>
-      </w:pPr>
-      <w:r>
-        <w:rPr>
+          <w:rFonts w:ascii="Times New Roman" w:hAnsi="Times New Roman" w:cs="Times New Roman"/>
+          <w:sz w:val="24"/>
+          <w:szCs w:val="24"/>
+          <w:lang w:val="en-US"/>
+        </w:rPr>
+      </w:pPr>
+      <w:r>
+        <w:rPr>
+          <w:rFonts w:ascii="Times New Roman" w:hAnsi="Times New Roman" w:cs="Times New Roman"/>
           <w:sz w:val="24"/>
           <w:szCs w:val="24"/>
           <w:lang w:val="en-US"/>
@@ -245,13 +1001,15 @@
       <w:pPr>
         <w:pStyle w:val="ListParagraph"/>
         <w:rPr>
-          <w:sz w:val="24"/>
-          <w:szCs w:val="24"/>
-          <w:lang w:val="en-US"/>
-        </w:rPr>
-      </w:pPr>
-      <w:r>
-        <w:rPr>
+          <w:rFonts w:ascii="Times New Roman" w:hAnsi="Times New Roman" w:cs="Times New Roman"/>
+          <w:sz w:val="24"/>
+          <w:szCs w:val="24"/>
+          <w:lang w:val="en-US"/>
+        </w:rPr>
+      </w:pPr>
+      <w:r>
+        <w:rPr>
+          <w:rFonts w:ascii="Times New Roman" w:hAnsi="Times New Roman" w:cs="Times New Roman"/>
           <w:sz w:val="24"/>
           <w:szCs w:val="24"/>
           <w:lang w:val="en-US"/>
@@ -263,13 +1021,15 @@
       <w:pPr>
         <w:pStyle w:val="ListParagraph"/>
         <w:rPr>
-          <w:sz w:val="24"/>
-          <w:szCs w:val="24"/>
-          <w:lang w:val="en-US"/>
-        </w:rPr>
-      </w:pPr>
-      <w:r>
-        <w:rPr>
+          <w:rFonts w:ascii="Times New Roman" w:hAnsi="Times New Roman" w:cs="Times New Roman"/>
+          <w:sz w:val="24"/>
+          <w:szCs w:val="24"/>
+          <w:lang w:val="en-US"/>
+        </w:rPr>
+      </w:pPr>
+      <w:r>
+        <w:rPr>
+          <w:rFonts w:ascii="Times New Roman" w:hAnsi="Times New Roman" w:cs="Times New Roman"/>
           <w:sz w:val="24"/>
           <w:szCs w:val="24"/>
           <w:lang w:val="en-US"/>
@@ -278,6 +1038,7 @@
       </w:r>
       <w:r>
         <w:rPr>
+          <w:rFonts w:ascii="Times New Roman" w:hAnsi="Times New Roman" w:cs="Times New Roman"/>
           <w:sz w:val="24"/>
           <w:szCs w:val="24"/>
           <w:lang w:val="en-US"/>
@@ -286,6 +1047,7 @@
       </w:r>
       <w:r>
         <w:rPr>
+          <w:rFonts w:ascii="Times New Roman" w:hAnsi="Times New Roman" w:cs="Times New Roman"/>
           <w:sz w:val="24"/>
           <w:szCs w:val="24"/>
           <w:lang w:val="en-US"/>
@@ -294,6 +1056,7 @@
       </w:r>
       <w:r>
         <w:rPr>
+          <w:rFonts w:ascii="Times New Roman" w:hAnsi="Times New Roman" w:cs="Times New Roman"/>
           <w:sz w:val="24"/>
           <w:szCs w:val="24"/>
           <w:lang w:val="en-US"/>
@@ -305,13 +1068,15 @@
       <w:pPr>
         <w:pStyle w:val="ListParagraph"/>
         <w:rPr>
-          <w:sz w:val="24"/>
-          <w:szCs w:val="24"/>
-          <w:lang w:val="en-US"/>
-        </w:rPr>
-      </w:pPr>
-      <w:r>
-        <w:rPr>
+          <w:rFonts w:ascii="Times New Roman" w:hAnsi="Times New Roman" w:cs="Times New Roman"/>
+          <w:sz w:val="24"/>
+          <w:szCs w:val="24"/>
+          <w:lang w:val="en-US"/>
+        </w:rPr>
+      </w:pPr>
+      <w:r>
+        <w:rPr>
+          <w:rFonts w:ascii="Times New Roman" w:hAnsi="Times New Roman" w:cs="Times New Roman"/>
           <w:sz w:val="24"/>
           <w:szCs w:val="24"/>
           <w:lang w:val="en-US"/>
@@ -320,6 +1085,7 @@
       </w:r>
       <w:r>
         <w:rPr>
+          <w:rFonts w:ascii="Times New Roman" w:hAnsi="Times New Roman" w:cs="Times New Roman"/>
           <w:sz w:val="24"/>
           <w:szCs w:val="24"/>
           <w:lang w:val="en-US"/>
@@ -331,13 +1097,15 @@
       <w:pPr>
         <w:pStyle w:val="ListParagraph"/>
         <w:rPr>
-          <w:sz w:val="24"/>
-          <w:szCs w:val="24"/>
-          <w:lang w:val="en-US"/>
-        </w:rPr>
-      </w:pPr>
-      <w:r>
-        <w:rPr>
+          <w:rFonts w:ascii="Times New Roman" w:hAnsi="Times New Roman" w:cs="Times New Roman"/>
+          <w:sz w:val="24"/>
+          <w:szCs w:val="24"/>
+          <w:lang w:val="en-US"/>
+        </w:rPr>
+      </w:pPr>
+      <w:r>
+        <w:rPr>
+          <w:rFonts w:ascii="Times New Roman" w:hAnsi="Times New Roman" w:cs="Times New Roman"/>
           <w:sz w:val="24"/>
           <w:szCs w:val="24"/>
           <w:lang w:val="en-US"/>
@@ -346,6 +1114,7 @@
       </w:r>
       <w:r>
         <w:rPr>
+          <w:rFonts w:ascii="Times New Roman" w:hAnsi="Times New Roman" w:cs="Times New Roman"/>
           <w:sz w:val="24"/>
           <w:szCs w:val="24"/>
           <w:lang w:val="en-US"/>
@@ -361,14 +1130,16 @@
           <w:numId w:val="2"/>
         </w:numPr>
         <w:rPr>
-          <w:b/>
-          <w:sz w:val="24"/>
-          <w:szCs w:val="24"/>
-          <w:lang w:val="en-US"/>
-        </w:rPr>
-      </w:pPr>
-      <w:r>
-        <w:rPr>
+          <w:rFonts w:ascii="Times New Roman" w:hAnsi="Times New Roman" w:cs="Times New Roman"/>
+          <w:b/>
+          <w:sz w:val="24"/>
+          <w:szCs w:val="24"/>
+          <w:lang w:val="en-US"/>
+        </w:rPr>
+      </w:pPr>
+      <w:r>
+        <w:rPr>
+          <w:rFonts w:ascii="Times New Roman" w:hAnsi="Times New Roman" w:cs="Times New Roman"/>
           <w:b/>
           <w:sz w:val="24"/>
           <w:szCs w:val="24"/>
@@ -381,13 +1152,15 @@
       <w:pPr>
         <w:pStyle w:val="ListParagraph"/>
         <w:rPr>
-          <w:sz w:val="24"/>
-          <w:szCs w:val="24"/>
-          <w:lang w:val="en-US"/>
-        </w:rPr>
-      </w:pPr>
-      <w:r>
-        <w:rPr>
+          <w:rFonts w:ascii="Times New Roman" w:hAnsi="Times New Roman" w:cs="Times New Roman"/>
+          <w:sz w:val="24"/>
+          <w:szCs w:val="24"/>
+          <w:lang w:val="en-US"/>
+        </w:rPr>
+      </w:pPr>
+      <w:r>
+        <w:rPr>
+          <w:rFonts w:ascii="Times New Roman" w:hAnsi="Times New Roman" w:cs="Times New Roman"/>
           <w:sz w:val="24"/>
           <w:szCs w:val="24"/>
           <w:lang w:val="en-US"/>
@@ -403,38 +1176,51 @@
           <w:numId w:val="2"/>
         </w:numPr>
         <w:rPr>
-          <w:b/>
-          <w:sz w:val="24"/>
-          <w:szCs w:val="24"/>
-          <w:lang w:val="en-US"/>
-        </w:rPr>
-      </w:pPr>
-      <w:r>
-        <w:rPr>
-          <w:b/>
-          <w:sz w:val="24"/>
-          <w:szCs w:val="24"/>
-          <w:lang w:val="en-US"/>
-        </w:rPr>
-        <w:t>jar_files</w:t>
-      </w:r>
-    </w:p>
-    <w:p>
-      <w:pPr>
-        <w:pStyle w:val="ListParagraph"/>
-        <w:rPr>
-          <w:sz w:val="24"/>
-          <w:szCs w:val="24"/>
-          <w:lang w:val="en-US"/>
-        </w:rPr>
-      </w:pPr>
-      <w:r>
-        <w:rPr>
-          <w:sz w:val="24"/>
-          <w:szCs w:val="24"/>
-          <w:lang w:val="en-US"/>
-        </w:rPr>
-        <w:t>This folder comprises of all the jar files required for this project. It basically includes Selenium jars and log4j jar files. These jar files are referenced in the Referenced Libraries.TestNG jar files are placed under TestNG library.</w:t>
+          <w:rFonts w:ascii="Times New Roman" w:hAnsi="Times New Roman" w:cs="Times New Roman"/>
+          <w:b/>
+          <w:sz w:val="24"/>
+          <w:szCs w:val="24"/>
+          <w:lang w:val="en-US"/>
+        </w:rPr>
+      </w:pPr>
+      <w:r>
+        <w:rPr>
+          <w:rFonts w:ascii="Times New Roman" w:hAnsi="Times New Roman" w:cs="Times New Roman"/>
+          <w:b/>
+          <w:sz w:val="24"/>
+          <w:szCs w:val="24"/>
+          <w:lang w:val="en-US"/>
+        </w:rPr>
+        <w:t>Screenshots folder</w:t>
+      </w:r>
+    </w:p>
+    <w:p>
+      <w:pPr>
+        <w:pStyle w:val="ListParagraph"/>
+        <w:rPr>
+          <w:rFonts w:ascii="Times New Roman" w:hAnsi="Times New Roman" w:cs="Times New Roman"/>
+          <w:sz w:val="24"/>
+          <w:szCs w:val="24"/>
+          <w:lang w:val="en-US"/>
+        </w:rPr>
+      </w:pPr>
+      <w:r>
+        <w:rPr>
+          <w:rFonts w:ascii="Times New Roman" w:hAnsi="Times New Roman" w:cs="Times New Roman"/>
+          <w:sz w:val="24"/>
+          <w:szCs w:val="24"/>
+          <w:lang w:val="en-US"/>
+        </w:rPr>
+        <w:t>This package consists of all the collection of screenshots post any test/operation failure. Ex. Screenshots will be generated in case of failure of either tests-signUp</w:t>
+      </w:r>
+      <w:r>
+        <w:rPr>
+          <w:rFonts w:ascii="Times New Roman" w:hAnsi="Times New Roman" w:cs="Times New Roman"/>
+          <w:sz w:val="24"/>
+          <w:szCs w:val="24"/>
+          <w:lang w:val="en-US"/>
+        </w:rPr>
+        <w:t>, login, checkout</w:t>
       </w:r>
     </w:p>
     <w:p>
@@ -445,64 +1231,16 @@
           <w:numId w:val="2"/>
         </w:numPr>
         <w:rPr>
-          <w:b/>
-          <w:sz w:val="24"/>
-          <w:szCs w:val="24"/>
-          <w:lang w:val="en-US"/>
-        </w:rPr>
-      </w:pPr>
-      <w:r>
-        <w:rPr>
-          <w:b/>
-          <w:sz w:val="24"/>
-          <w:szCs w:val="24"/>
-          <w:lang w:val="en-US"/>
-        </w:rPr>
-        <w:t>Screenshots folder</w:t>
-      </w:r>
-    </w:p>
-    <w:p>
-      <w:pPr>
-        <w:pStyle w:val="ListParagraph"/>
-        <w:rPr>
-          <w:sz w:val="24"/>
-          <w:szCs w:val="24"/>
-          <w:lang w:val="en-US"/>
-        </w:rPr>
-      </w:pPr>
-      <w:r>
-        <w:rPr>
-          <w:sz w:val="24"/>
-          <w:szCs w:val="24"/>
-          <w:lang w:val="en-US"/>
-        </w:rPr>
-        <w:t>This package consists of all the collection of screenshots post any test/operation failure. Ex. Screenshots will be generated in case of failure of either tests-signUp</w:t>
-      </w:r>
-      <w:r>
-        <w:rPr>
-          <w:sz w:val="24"/>
-          <w:szCs w:val="24"/>
-          <w:lang w:val="en-US"/>
-        </w:rPr>
-        <w:t>, login, checkout</w:t>
-      </w:r>
-    </w:p>
-    <w:p>
-      <w:pPr>
-        <w:pStyle w:val="ListParagraph"/>
-        <w:numPr>
-          <w:ilvl w:val="0"/>
-          <w:numId w:val="2"/>
-        </w:numPr>
-        <w:rPr>
-          <w:b/>
-          <w:sz w:val="24"/>
-          <w:szCs w:val="24"/>
-          <w:lang w:val="en-US"/>
-        </w:rPr>
-      </w:pPr>
-      <w:r>
-        <w:rPr>
+          <w:rFonts w:ascii="Times New Roman" w:hAnsi="Times New Roman" w:cs="Times New Roman"/>
+          <w:b/>
+          <w:sz w:val="24"/>
+          <w:szCs w:val="24"/>
+          <w:lang w:val="en-US"/>
+        </w:rPr>
+      </w:pPr>
+      <w:r>
+        <w:rPr>
+          <w:rFonts w:ascii="Times New Roman" w:hAnsi="Times New Roman" w:cs="Times New Roman"/>
           <w:b/>
           <w:sz w:val="24"/>
           <w:szCs w:val="24"/>
@@ -515,13 +1253,15 @@
       <w:pPr>
         <w:pStyle w:val="ListParagraph"/>
         <w:rPr>
-          <w:sz w:val="24"/>
-          <w:szCs w:val="24"/>
-          <w:lang w:val="en-US"/>
-        </w:rPr>
-      </w:pPr>
-      <w:r>
-        <w:rPr>
+          <w:rFonts w:ascii="Times New Roman" w:hAnsi="Times New Roman" w:cs="Times New Roman"/>
+          <w:sz w:val="24"/>
+          <w:szCs w:val="24"/>
+          <w:lang w:val="en-US"/>
+        </w:rPr>
+      </w:pPr>
+      <w:r>
+        <w:rPr>
+          <w:rFonts w:ascii="Times New Roman" w:hAnsi="Times New Roman" w:cs="Times New Roman"/>
           <w:sz w:val="24"/>
           <w:szCs w:val="24"/>
           <w:lang w:val="en-US"/>
@@ -530,6 +1270,7 @@
       </w:r>
       <w:r>
         <w:rPr>
+          <w:rFonts w:ascii="Times New Roman" w:hAnsi="Times New Roman" w:cs="Times New Roman"/>
           <w:sz w:val="24"/>
           <w:szCs w:val="24"/>
           <w:lang w:val="en-US"/>
@@ -538,6 +1279,7 @@
       </w:r>
       <w:r>
         <w:rPr>
+          <w:rFonts w:ascii="Times New Roman" w:hAnsi="Times New Roman" w:cs="Times New Roman"/>
           <w:sz w:val="24"/>
           <w:szCs w:val="24"/>
           <w:lang w:val="en-US"/>
@@ -546,6 +1288,7 @@
       </w:r>
       <w:r>
         <w:rPr>
+          <w:rFonts w:ascii="Times New Roman" w:hAnsi="Times New Roman" w:cs="Times New Roman"/>
           <w:sz w:val="24"/>
           <w:szCs w:val="24"/>
           <w:lang w:val="en-US"/>
@@ -557,13 +1300,15 @@
       <w:pPr>
         <w:pStyle w:val="ListParagraph"/>
         <w:rPr>
-          <w:sz w:val="24"/>
-          <w:szCs w:val="24"/>
-          <w:lang w:val="en-US"/>
-        </w:rPr>
-      </w:pPr>
-      <w:r>
-        <w:rPr>
+          <w:rFonts w:ascii="Times New Roman" w:hAnsi="Times New Roman" w:cs="Times New Roman"/>
+          <w:sz w:val="24"/>
+          <w:szCs w:val="24"/>
+          <w:lang w:val="en-US"/>
+        </w:rPr>
+      </w:pPr>
+      <w:r>
+        <w:rPr>
+          <w:rFonts w:ascii="Times New Roman" w:hAnsi="Times New Roman" w:cs="Times New Roman"/>
           <w:sz w:val="24"/>
           <w:szCs w:val="24"/>
           <w:lang w:val="en-US"/>
@@ -577,208 +1322,23 @@
         <w:ind w:left="0"/>
         <w:jc w:val="center"/>
         <w:rPr>
-          <w:sz w:val="24"/>
-          <w:szCs w:val="24"/>
-          <w:lang w:val="en-US"/>
-        </w:rPr>
-      </w:pPr>
-      <w:r>
-        <w:rPr>
+          <w:rFonts w:ascii="Times New Roman" w:hAnsi="Times New Roman" w:cs="Times New Roman"/>
+          <w:sz w:val="24"/>
+          <w:szCs w:val="24"/>
+          <w:lang w:val="en-US"/>
+        </w:rPr>
+      </w:pPr>
+      <w:r>
+        <w:rPr>
+          <w:rFonts w:ascii="Times New Roman" w:hAnsi="Times New Roman" w:cs="Times New Roman"/>
           <w:noProof/>
           <w:lang w:val="en-US"/>
         </w:rPr>
-        <w:lastRenderedPageBreak/>
         <w:drawing>
           <wp:inline distT="0" distB="0" distL="0" distR="0" wp14:anchorId="78CCD287" wp14:editId="57C5E3A0">
             <wp:extent cx="6120130" cy="1797050"/>
             <wp:effectExtent l="0" t="0" r="0" b="0"/>
             <wp:docPr id="1" name="Picture 1"/>
-            <wp:cNvGraphicFramePr>
-              <a:graphicFrameLocks xmlns:a="http://schemas.openxmlformats.org/drawingml/2006/main" noChangeAspect="1"/>
-            </wp:cNvGraphicFramePr>
-            <a:graphic xmlns:a="http://schemas.openxmlformats.org/drawingml/2006/main">
-              <a:graphicData uri="http://schemas.openxmlformats.org/drawingml/2006/picture">
-                <pic:pic xmlns:pic="http://schemas.openxmlformats.org/drawingml/2006/picture">
-                  <pic:nvPicPr>
-                    <pic:cNvPr id="1" name=""/>
-                    <pic:cNvPicPr/>
-                  </pic:nvPicPr>
-                  <pic:blipFill>
-                    <a:blip r:embed="rId6"/>
-                    <a:stretch>
-                      <a:fillRect/>
-                    </a:stretch>
-                  </pic:blipFill>
-                  <pic:spPr>
-                    <a:xfrm>
-                      <a:off x="0" y="0"/>
-                      <a:ext cx="6120130" cy="1797050"/>
-                    </a:xfrm>
-                    <a:prstGeom prst="rect">
-                      <a:avLst/>
-                    </a:prstGeom>
-                  </pic:spPr>
-                </pic:pic>
-              </a:graphicData>
-            </a:graphic>
-          </wp:inline>
-        </w:drawing>
-      </w:r>
-    </w:p>
-    <w:p>
-      <w:pPr>
-        <w:rPr>
-          <w:sz w:val="24"/>
-          <w:szCs w:val="24"/>
-          <w:lang w:val="en-US"/>
-        </w:rPr>
-      </w:pPr>
-      <w:proofErr w:type="gramStart"/>
-      <w:r>
-        <w:rPr>
-          <w:sz w:val="24"/>
-          <w:szCs w:val="24"/>
-          <w:lang w:val="en-US"/>
-        </w:rPr>
-        <w:t>emailable-report.html</w:t>
-      </w:r>
-      <w:proofErr w:type="gramEnd"/>
-    </w:p>
-    <w:p>
-      <w:pPr>
-        <w:pStyle w:val="ListParagraph"/>
-        <w:ind w:left="0"/>
-        <w:jc w:val="center"/>
-        <w:rPr>
-          <w:sz w:val="24"/>
-          <w:szCs w:val="24"/>
-          <w:lang w:val="en-US"/>
-        </w:rPr>
-      </w:pPr>
-      <w:r>
-        <w:rPr>
-          <w:noProof/>
-          <w:lang w:val="en-US"/>
-        </w:rPr>
-        <w:drawing>
-          <wp:inline distT="0" distB="0" distL="0" distR="0" wp14:anchorId="659D2E4E" wp14:editId="3B710826">
-            <wp:extent cx="6120130" cy="3326765"/>
-            <wp:effectExtent l="0" t="0" r="0" b="6985"/>
-            <wp:docPr id="2" name="Picture 2"/>
-            <wp:cNvGraphicFramePr>
-              <a:graphicFrameLocks xmlns:a="http://schemas.openxmlformats.org/drawingml/2006/main" noChangeAspect="1"/>
-            </wp:cNvGraphicFramePr>
-            <a:graphic xmlns:a="http://schemas.openxmlformats.org/drawingml/2006/main">
-              <a:graphicData uri="http://schemas.openxmlformats.org/drawingml/2006/picture">
-                <pic:pic xmlns:pic="http://schemas.openxmlformats.org/drawingml/2006/picture">
-                  <pic:nvPicPr>
-                    <pic:cNvPr id="1" name=""/>
-                    <pic:cNvPicPr/>
-                  </pic:nvPicPr>
-                  <pic:blipFill>
-                    <a:blip r:embed="rId7"/>
-                    <a:stretch>
-                      <a:fillRect/>
-                    </a:stretch>
-                  </pic:blipFill>
-                  <pic:spPr>
-                    <a:xfrm>
-                      <a:off x="0" y="0"/>
-                      <a:ext cx="6120130" cy="3326765"/>
-                    </a:xfrm>
-                    <a:prstGeom prst="rect">
-                      <a:avLst/>
-                    </a:prstGeom>
-                  </pic:spPr>
-                </pic:pic>
-              </a:graphicData>
-            </a:graphic>
-          </wp:inline>
-        </w:drawing>
-      </w:r>
-    </w:p>
-    <w:p>
-      <w:pPr>
-        <w:pStyle w:val="ListParagraph"/>
-        <w:rPr>
-          <w:sz w:val="24"/>
-          <w:szCs w:val="24"/>
-          <w:lang w:val="en-US"/>
-        </w:rPr>
-      </w:pPr>
-    </w:p>
-    <w:p>
-      <w:pPr>
-        <w:rPr>
-          <w:b/>
-          <w:sz w:val="36"/>
-          <w:szCs w:val="36"/>
-          <w:lang w:val="en-US"/>
-        </w:rPr>
-      </w:pPr>
-      <w:r>
-        <w:rPr>
-          <w:b/>
-          <w:sz w:val="36"/>
-          <w:szCs w:val="36"/>
-          <w:lang w:val="en-US"/>
-        </w:rPr>
-        <w:t>.xml, .log files:</w:t>
-      </w:r>
-    </w:p>
-    <w:p>
-      <w:pPr>
-        <w:rPr>
-          <w:sz w:val="24"/>
-          <w:szCs w:val="24"/>
-          <w:lang w:val="en-US"/>
-        </w:rPr>
-      </w:pPr>
-      <w:r>
-        <w:rPr>
-          <w:sz w:val="24"/>
-          <w:szCs w:val="24"/>
-          <w:lang w:val="en-US"/>
-        </w:rPr>
-        <w:t>log4j.xml: This consists of all the dependencies required for logging INFO messages into logfile.log</w:t>
-      </w:r>
-    </w:p>
-    <w:p>
-      <w:pPr>
-        <w:rPr>
-          <w:sz w:val="24"/>
-          <w:szCs w:val="24"/>
-          <w:lang w:val="en-US"/>
-        </w:rPr>
-      </w:pPr>
-      <w:r>
-        <w:rPr>
-          <w:sz w:val="24"/>
-          <w:szCs w:val="24"/>
-          <w:lang w:val="en-US"/>
-        </w:rPr>
-        <w:t>logfile.log: This file gets appended during every execution with INFO messages post test case success/failure</w:t>
-      </w:r>
-    </w:p>
-    <w:p>
-      <w:pPr>
-        <w:rPr>
-          <w:sz w:val="24"/>
-          <w:szCs w:val="24"/>
-          <w:lang w:val="en-US"/>
-        </w:rPr>
-      </w:pPr>
-      <w:r>
-        <w:rPr>
-          <w:noProof/>
-          <w:lang w:val="en-US"/>
-        </w:rPr>
-        <w:lastRenderedPageBreak/>
-        <w:drawing>
-          <wp:inline distT="0" distB="0" distL="0" distR="0" wp14:anchorId="3A88DBBB" wp14:editId="3E35DDB6">
-            <wp:extent cx="5748793" cy="3124915"/>
-            <wp:effectExtent l="0" t="0" r="4445" b="0"/>
-            <wp:docPr id="4" name="Picture 4"/>
             <wp:cNvGraphicFramePr>
               <a:graphicFrameLocks xmlns:a="http://schemas.openxmlformats.org/drawingml/2006/main" noChangeAspect="1"/>
             </wp:cNvGraphicFramePr>
@@ -798,7 +1358,7 @@
                   <pic:spPr>
                     <a:xfrm>
                       <a:off x="0" y="0"/>
-                      <a:ext cx="5749087" cy="3125075"/>
+                      <a:ext cx="6120130" cy="1797050"/>
                     </a:xfrm>
                     <a:prstGeom prst="rect">
                       <a:avLst/>
@@ -814,63 +1374,46 @@
     <w:p>
       <w:pPr>
         <w:rPr>
-          <w:sz w:val="24"/>
-          <w:szCs w:val="24"/>
-          <w:lang w:val="en-US"/>
-        </w:rPr>
-      </w:pPr>
-      <w:r>
-        <w:rPr>
-          <w:sz w:val="24"/>
-          <w:szCs w:val="24"/>
-          <w:lang w:val="en-US"/>
-        </w:rPr>
-        <w:t xml:space="preserve">pom.xml: This consists of all the dependencies and versions of </w:t>
-      </w:r>
-      <w:r>
-        <w:rPr>
-          <w:sz w:val="24"/>
-          <w:szCs w:val="24"/>
-          <w:lang w:val="en-US"/>
-        </w:rPr>
-        <w:t>different jars used in the project.</w:t>
-      </w:r>
-    </w:p>
-    <w:p>
-      <w:pPr>
-        <w:rPr>
-          <w:sz w:val="24"/>
-          <w:szCs w:val="24"/>
-          <w:lang w:val="en-US"/>
-        </w:rPr>
-      </w:pPr>
-      <w:r>
-        <w:rPr>
-          <w:sz w:val="24"/>
-          <w:szCs w:val="24"/>
-          <w:lang w:val="en-US"/>
-        </w:rPr>
-        <w:t>testng.xml: This is the xml file that is used for one-click execution. All the execution requirements like browser details, methods to execute, classes to execute, parallel execution/sequential execution etc., can be provided here.</w:t>
-      </w:r>
-    </w:p>
-    <w:p>
-      <w:pPr>
+          <w:rFonts w:ascii="Times New Roman" w:hAnsi="Times New Roman" w:cs="Times New Roman"/>
+          <w:sz w:val="24"/>
+          <w:szCs w:val="24"/>
+          <w:lang w:val="en-US"/>
+        </w:rPr>
+      </w:pPr>
+      <w:r>
+        <w:rPr>
+          <w:rFonts w:ascii="Times New Roman" w:hAnsi="Times New Roman" w:cs="Times New Roman"/>
+          <w:sz w:val="24"/>
+          <w:szCs w:val="24"/>
+          <w:lang w:val="en-US"/>
+        </w:rPr>
+        <w:lastRenderedPageBreak/>
+        <w:t>emailable-report.html</w:t>
+      </w:r>
+    </w:p>
+    <w:p>
+      <w:pPr>
+        <w:pStyle w:val="ListParagraph"/>
+        <w:ind w:left="0"/>
         <w:jc w:val="center"/>
         <w:rPr>
-          <w:lang w:val="en-US"/>
-        </w:rPr>
-      </w:pPr>
-      <w:bookmarkStart w:id="0" w:name="_GoBack"/>
-      <w:r>
-        <w:rPr>
+          <w:rFonts w:ascii="Times New Roman" w:hAnsi="Times New Roman" w:cs="Times New Roman"/>
+          <w:sz w:val="24"/>
+          <w:szCs w:val="24"/>
+          <w:lang w:val="en-US"/>
+        </w:rPr>
+      </w:pPr>
+      <w:r>
+        <w:rPr>
+          <w:rFonts w:ascii="Times New Roman" w:hAnsi="Times New Roman" w:cs="Times New Roman"/>
           <w:noProof/>
           <w:lang w:val="en-US"/>
         </w:rPr>
         <w:drawing>
-          <wp:inline distT="0" distB="0" distL="0" distR="0" wp14:anchorId="258653FC" wp14:editId="6EBC96D0">
-            <wp:extent cx="5096786" cy="3812493"/>
-            <wp:effectExtent l="0" t="0" r="8890" b="0"/>
-            <wp:docPr id="3" name="Picture 3"/>
+          <wp:inline distT="0" distB="0" distL="0" distR="0" wp14:anchorId="659D2E4E" wp14:editId="3B710826">
+            <wp:extent cx="6120130" cy="3326765"/>
+            <wp:effectExtent l="0" t="0" r="0" b="6985"/>
+            <wp:docPr id="2" name="Picture 2"/>
             <wp:cNvGraphicFramePr>
               <a:graphicFrameLocks xmlns:a="http://schemas.openxmlformats.org/drawingml/2006/main" noChangeAspect="1"/>
             </wp:cNvGraphicFramePr>
@@ -890,7 +1433,7 @@
                   <pic:spPr>
                     <a:xfrm>
                       <a:off x="0" y="0"/>
-                      <a:ext cx="5102843" cy="3817024"/>
+                      <a:ext cx="6120130" cy="3326765"/>
                     </a:xfrm>
                     <a:prstGeom prst="rect">
                       <a:avLst/>
@@ -902,6 +1445,325 @@
           </wp:inline>
         </w:drawing>
       </w:r>
+    </w:p>
+    <w:p>
+      <w:pPr>
+        <w:pStyle w:val="ListParagraph"/>
+        <w:rPr>
+          <w:rFonts w:ascii="Times New Roman" w:hAnsi="Times New Roman" w:cs="Times New Roman"/>
+          <w:sz w:val="24"/>
+          <w:szCs w:val="24"/>
+          <w:lang w:val="en-US"/>
+        </w:rPr>
+      </w:pPr>
+    </w:p>
+    <w:p>
+      <w:pPr>
+        <w:pStyle w:val="ListParagraph"/>
+        <w:numPr>
+          <w:ilvl w:val="0"/>
+          <w:numId w:val="2"/>
+        </w:numPr>
+        <w:rPr>
+          <w:rFonts w:ascii="Times New Roman" w:hAnsi="Times New Roman" w:cs="Times New Roman"/>
+          <w:b/>
+          <w:sz w:val="24"/>
+          <w:szCs w:val="24"/>
+          <w:lang w:val="en-US"/>
+        </w:rPr>
+      </w:pPr>
+      <w:r>
+        <w:rPr>
+          <w:rFonts w:ascii="Times New Roman" w:hAnsi="Times New Roman" w:cs="Times New Roman"/>
+          <w:b/>
+          <w:sz w:val="24"/>
+          <w:szCs w:val="24"/>
+          <w:lang w:val="en-US"/>
+        </w:rPr>
+        <w:t>.xml, .log files:</w:t>
+      </w:r>
+    </w:p>
+    <w:p>
+      <w:pPr>
+        <w:rPr>
+          <w:rFonts w:ascii="Times New Roman" w:hAnsi="Times New Roman" w:cs="Times New Roman"/>
+          <w:sz w:val="24"/>
+          <w:szCs w:val="24"/>
+          <w:lang w:val="en-US"/>
+        </w:rPr>
+      </w:pPr>
+      <w:r>
+        <w:rPr>
+          <w:rFonts w:ascii="Times New Roman" w:hAnsi="Times New Roman" w:cs="Times New Roman"/>
+          <w:sz w:val="24"/>
+          <w:szCs w:val="24"/>
+          <w:lang w:val="en-US"/>
+        </w:rPr>
+        <w:t>log4j.xml: This consists of all the dependencies required for logging INFO messages into logfile.log</w:t>
+      </w:r>
+    </w:p>
+    <w:p>
+      <w:pPr>
+        <w:rPr>
+          <w:rFonts w:ascii="Times New Roman" w:hAnsi="Times New Roman" w:cs="Times New Roman"/>
+          <w:sz w:val="24"/>
+          <w:szCs w:val="24"/>
+          <w:lang w:val="en-US"/>
+        </w:rPr>
+      </w:pPr>
+      <w:r>
+        <w:rPr>
+          <w:rFonts w:ascii="Times New Roman" w:hAnsi="Times New Roman" w:cs="Times New Roman"/>
+          <w:sz w:val="24"/>
+          <w:szCs w:val="24"/>
+          <w:lang w:val="en-US"/>
+        </w:rPr>
+        <w:t>logfile.log: This file gets appended during every execution with INFO messages post test case success/failure</w:t>
+      </w:r>
+    </w:p>
+    <w:p>
+      <w:pPr>
+        <w:rPr>
+          <w:rFonts w:ascii="Times New Roman" w:hAnsi="Times New Roman" w:cs="Times New Roman"/>
+          <w:sz w:val="24"/>
+          <w:szCs w:val="24"/>
+          <w:lang w:val="en-US"/>
+        </w:rPr>
+      </w:pPr>
+      <w:r>
+        <w:rPr>
+          <w:rFonts w:ascii="Times New Roman" w:hAnsi="Times New Roman" w:cs="Times New Roman"/>
+          <w:noProof/>
+          <w:lang w:val="en-US"/>
+        </w:rPr>
+        <w:drawing>
+          <wp:inline distT="0" distB="0" distL="0" distR="0" wp14:anchorId="3A88DBBB" wp14:editId="3E35DDB6">
+            <wp:extent cx="5748793" cy="3124915"/>
+            <wp:effectExtent l="0" t="0" r="4445" b="0"/>
+            <wp:docPr id="4" name="Picture 4"/>
+            <wp:cNvGraphicFramePr>
+              <a:graphicFrameLocks xmlns:a="http://schemas.openxmlformats.org/drawingml/2006/main" noChangeAspect="1"/>
+            </wp:cNvGraphicFramePr>
+            <a:graphic xmlns:a="http://schemas.openxmlformats.org/drawingml/2006/main">
+              <a:graphicData uri="http://schemas.openxmlformats.org/drawingml/2006/picture">
+                <pic:pic xmlns:pic="http://schemas.openxmlformats.org/drawingml/2006/picture">
+                  <pic:nvPicPr>
+                    <pic:cNvPr id="1" name=""/>
+                    <pic:cNvPicPr/>
+                  </pic:nvPicPr>
+                  <pic:blipFill>
+                    <a:blip r:embed="rId10"/>
+                    <a:stretch>
+                      <a:fillRect/>
+                    </a:stretch>
+                  </pic:blipFill>
+                  <pic:spPr>
+                    <a:xfrm>
+                      <a:off x="0" y="0"/>
+                      <a:ext cx="5749087" cy="3125075"/>
+                    </a:xfrm>
+                    <a:prstGeom prst="rect">
+                      <a:avLst/>
+                    </a:prstGeom>
+                  </pic:spPr>
+                </pic:pic>
+              </a:graphicData>
+            </a:graphic>
+          </wp:inline>
+        </w:drawing>
+      </w:r>
+    </w:p>
+    <w:p>
+      <w:pPr>
+        <w:rPr>
+          <w:rFonts w:ascii="Times New Roman" w:hAnsi="Times New Roman" w:cs="Times New Roman"/>
+          <w:sz w:val="24"/>
+          <w:szCs w:val="24"/>
+          <w:lang w:val="en-US"/>
+        </w:rPr>
+      </w:pPr>
+      <w:r>
+        <w:rPr>
+          <w:rFonts w:ascii="Times New Roman" w:hAnsi="Times New Roman" w:cs="Times New Roman"/>
+          <w:sz w:val="24"/>
+          <w:szCs w:val="24"/>
+          <w:lang w:val="en-US"/>
+        </w:rPr>
+        <w:t xml:space="preserve">pom.xml: This consists of all the dependencies and versions of </w:t>
+      </w:r>
+      <w:r>
+        <w:rPr>
+          <w:rFonts w:ascii="Times New Roman" w:hAnsi="Times New Roman" w:cs="Times New Roman"/>
+          <w:sz w:val="24"/>
+          <w:szCs w:val="24"/>
+          <w:lang w:val="en-US"/>
+        </w:rPr>
+        <w:t>different jars used in the project.</w:t>
+      </w:r>
+    </w:p>
+    <w:p>
+      <w:pPr>
+        <w:rPr>
+          <w:rFonts w:ascii="Times New Roman" w:hAnsi="Times New Roman" w:cs="Times New Roman"/>
+          <w:sz w:val="24"/>
+          <w:szCs w:val="24"/>
+          <w:lang w:val="en-US"/>
+        </w:rPr>
+      </w:pPr>
+      <w:r>
+        <w:rPr>
+          <w:rFonts w:ascii="Times New Roman" w:hAnsi="Times New Roman" w:cs="Times New Roman"/>
+          <w:sz w:val="24"/>
+          <w:szCs w:val="24"/>
+          <w:lang w:val="en-US"/>
+        </w:rPr>
+        <w:lastRenderedPageBreak/>
+        <w:t>testng.xml: This is the xml file that is used for one-click execution. All the execution requirements like browser details, methods to execute, classes to execute, parallel execution/sequential execution etc., can be provided here.</w:t>
+      </w:r>
+    </w:p>
+    <w:p>
+      <w:pPr>
+        <w:jc w:val="center"/>
+        <w:rPr>
+          <w:rFonts w:ascii="Times New Roman" w:hAnsi="Times New Roman" w:cs="Times New Roman"/>
+          <w:lang w:val="en-US"/>
+        </w:rPr>
+      </w:pPr>
+      <w:r>
+        <w:rPr>
+          <w:rFonts w:ascii="Times New Roman" w:hAnsi="Times New Roman" w:cs="Times New Roman"/>
+          <w:noProof/>
+          <w:lang w:val="en-US"/>
+        </w:rPr>
+        <w:drawing>
+          <wp:inline distT="0" distB="0" distL="0" distR="0" wp14:anchorId="258653FC" wp14:editId="6EBC96D0">
+            <wp:extent cx="4622175" cy="3457475"/>
+            <wp:effectExtent l="0" t="0" r="6985" b="0"/>
+            <wp:docPr id="3" name="Picture 3"/>
+            <wp:cNvGraphicFramePr>
+              <a:graphicFrameLocks xmlns:a="http://schemas.openxmlformats.org/drawingml/2006/main" noChangeAspect="1"/>
+            </wp:cNvGraphicFramePr>
+            <a:graphic xmlns:a="http://schemas.openxmlformats.org/drawingml/2006/main">
+              <a:graphicData uri="http://schemas.openxmlformats.org/drawingml/2006/picture">
+                <pic:pic xmlns:pic="http://schemas.openxmlformats.org/drawingml/2006/picture">
+                  <pic:nvPicPr>
+                    <pic:cNvPr id="1" name=""/>
+                    <pic:cNvPicPr/>
+                  </pic:nvPicPr>
+                  <pic:blipFill>
+                    <a:blip r:embed="rId11"/>
+                    <a:stretch>
+                      <a:fillRect/>
+                    </a:stretch>
+                  </pic:blipFill>
+                  <pic:spPr>
+                    <a:xfrm>
+                      <a:off x="0" y="0"/>
+                      <a:ext cx="4631272" cy="3464280"/>
+                    </a:xfrm>
+                    <a:prstGeom prst="rect">
+                      <a:avLst/>
+                    </a:prstGeom>
+                  </pic:spPr>
+                </pic:pic>
+              </a:graphicData>
+            </a:graphic>
+          </wp:inline>
+        </w:drawing>
+      </w:r>
+    </w:p>
+    <w:p>
+      <w:pPr>
+        <w:jc w:val="center"/>
+        <w:rPr>
+          <w:rFonts w:ascii="Times New Roman" w:hAnsi="Times New Roman" w:cs="Times New Roman"/>
+          <w:lang w:val="en-US"/>
+        </w:rPr>
+      </w:pPr>
+    </w:p>
+    <w:p>
+      <w:pPr>
+        <w:rPr>
+          <w:rFonts w:ascii="Times New Roman" w:hAnsi="Times New Roman" w:cs="Times New Roman"/>
+          <w:b/>
+          <w:lang w:val="en-US"/>
+        </w:rPr>
+      </w:pPr>
+      <w:r>
+        <w:rPr>
+          <w:rFonts w:ascii="Times New Roman" w:hAnsi="Times New Roman" w:cs="Times New Roman"/>
+          <w:b/>
+          <w:lang w:val="en-US"/>
+        </w:rPr>
+        <w:t>Current Test Output:</w:t>
+      </w:r>
+    </w:p>
+    <w:p>
+      <w:pPr>
+        <w:rPr>
+          <w:rFonts w:ascii="Times New Roman" w:hAnsi="Times New Roman" w:cs="Times New Roman"/>
+          <w:lang w:val="en-US"/>
+        </w:rPr>
+      </w:pPr>
+      <w:r>
+        <w:rPr>
+          <w:rFonts w:ascii="Times New Roman" w:hAnsi="Times New Roman" w:cs="Times New Roman"/>
+          <w:noProof/>
+          <w:lang w:val="en-US"/>
+        </w:rPr>
+        <w:drawing>
+          <wp:inline distT="0" distB="0" distL="0" distR="0" wp14:anchorId="1D5EB1AB" wp14:editId="00A75CE6">
+            <wp:extent cx="5945562" cy="3231874"/>
+            <wp:effectExtent l="0" t="0" r="0" b="6985"/>
+            <wp:docPr id="6" name="Picture 6"/>
+            <wp:cNvGraphicFramePr>
+              <a:graphicFrameLocks xmlns:a="http://schemas.openxmlformats.org/drawingml/2006/main" noChangeAspect="1"/>
+            </wp:cNvGraphicFramePr>
+            <a:graphic xmlns:a="http://schemas.openxmlformats.org/drawingml/2006/main">
+              <a:graphicData uri="http://schemas.openxmlformats.org/drawingml/2006/picture">
+                <pic:pic xmlns:pic="http://schemas.openxmlformats.org/drawingml/2006/picture">
+                  <pic:nvPicPr>
+                    <pic:cNvPr id="1" name=""/>
+                    <pic:cNvPicPr/>
+                  </pic:nvPicPr>
+                  <pic:blipFill>
+                    <a:blip r:embed="rId12"/>
+                    <a:stretch>
+                      <a:fillRect/>
+                    </a:stretch>
+                  </pic:blipFill>
+                  <pic:spPr>
+                    <a:xfrm>
+                      <a:off x="0" y="0"/>
+                      <a:ext cx="5946223" cy="3232233"/>
+                    </a:xfrm>
+                    <a:prstGeom prst="rect">
+                      <a:avLst/>
+                    </a:prstGeom>
+                  </pic:spPr>
+                </pic:pic>
+              </a:graphicData>
+            </a:graphic>
+          </wp:inline>
+        </w:drawing>
+      </w:r>
+    </w:p>
+    <w:p>
+      <w:pPr>
+        <w:jc w:val="center"/>
+        <w:rPr>
+          <w:rFonts w:ascii="Times New Roman" w:hAnsi="Times New Roman" w:cs="Times New Roman"/>
+          <w:lang w:val="en-US"/>
+        </w:rPr>
+      </w:pPr>
+      <w:r>
+        <w:rPr>
+          <w:rFonts w:ascii="Times New Roman" w:hAnsi="Times New Roman" w:cs="Times New Roman"/>
+          <w:lang w:val="en-US"/>
+        </w:rPr>
+        <w:t>*******End Of Document******</w:t>
+      </w:r>
+      <w:bookmarkStart w:id="0" w:name="_GoBack"/>
       <w:bookmarkEnd w:id="0"/>
     </w:p>
     <w:sectPr>
@@ -917,6 +1779,95 @@
 <file path=word/numbering.xml><?xml version="1.0" encoding="utf-8"?>
 <w:numbering xmlns:wpc="http://schemas.microsoft.com/office/word/2010/wordprocessingCanvas" xmlns:mc="http://schemas.openxmlformats.org/markup-compatibility/2006" xmlns:o="urn:schemas-microsoft-com:office:office" xmlns:r="http://schemas.openxmlformats.org/officeDocument/2006/relationships" xmlns:m="http://schemas.openxmlformats.org/officeDocument/2006/math" xmlns:v="urn:schemas-microsoft-com:vml" xmlns:wp14="http://schemas.microsoft.com/office/word/2010/wordprocessingDrawing" xmlns:wp="http://schemas.openxmlformats.org/drawingml/2006/wordprocessingDrawing" xmlns:w10="urn:schemas-microsoft-com:office:word" xmlns:w="http://schemas.openxmlformats.org/wordprocessingml/2006/main" xmlns:w14="http://schemas.microsoft.com/office/word/2010/wordml" xmlns:w15="http://schemas.microsoft.com/office/word/2012/wordml" xmlns:wpg="http://schemas.microsoft.com/office/word/2010/wordprocessingGroup" xmlns:wpi="http://schemas.microsoft.com/office/word/2010/wordprocessingInk" xmlns:wne="http://schemas.microsoft.com/office/word/2006/wordml" xmlns:wps="http://schemas.microsoft.com/office/word/2010/wordprocessingShape" mc:Ignorable="w14 w15 wp14">
   <w:abstractNum w:abstractNumId="0" w15:restartNumberingAfterBreak="0">
+    <w:nsid w:val="18551DC7"/>
+    <w:multiLevelType w:val="hybridMultilevel"/>
+    <w:tmpl w:val="536E3DB6"/>
+    <w:lvl w:ilvl="0" w:tplc="0409000F">
+      <w:start w:val="1"/>
+      <w:numFmt w:val="decimal"/>
+      <w:lvlText w:val="%1."/>
+      <w:lvlJc w:val="left"/>
+      <w:pPr>
+        <w:ind w:left="360" w:hanging="360"/>
+      </w:pPr>
+      <w:rPr>
+        <w:rFonts w:hint="default"/>
+      </w:rPr>
+    </w:lvl>
+    <w:lvl w:ilvl="1" w:tplc="04090019" w:tentative="1">
+      <w:start w:val="1"/>
+      <w:numFmt w:val="lowerLetter"/>
+      <w:lvlText w:val="%2."/>
+      <w:lvlJc w:val="left"/>
+      <w:pPr>
+        <w:ind w:left="1080" w:hanging="360"/>
+      </w:pPr>
+    </w:lvl>
+    <w:lvl w:ilvl="2" w:tplc="0409001B" w:tentative="1">
+      <w:start w:val="1"/>
+      <w:numFmt w:val="lowerRoman"/>
+      <w:lvlText w:val="%3."/>
+      <w:lvlJc w:val="right"/>
+      <w:pPr>
+        <w:ind w:left="1800" w:hanging="180"/>
+      </w:pPr>
+    </w:lvl>
+    <w:lvl w:ilvl="3" w:tplc="0409000F" w:tentative="1">
+      <w:start w:val="1"/>
+      <w:numFmt w:val="decimal"/>
+      <w:lvlText w:val="%4."/>
+      <w:lvlJc w:val="left"/>
+      <w:pPr>
+        <w:ind w:left="2520" w:hanging="360"/>
+      </w:pPr>
+    </w:lvl>
+    <w:lvl w:ilvl="4" w:tplc="04090019" w:tentative="1">
+      <w:start w:val="1"/>
+      <w:numFmt w:val="lowerLetter"/>
+      <w:lvlText w:val="%5."/>
+      <w:lvlJc w:val="left"/>
+      <w:pPr>
+        <w:ind w:left="3240" w:hanging="360"/>
+      </w:pPr>
+    </w:lvl>
+    <w:lvl w:ilvl="5" w:tplc="0409001B" w:tentative="1">
+      <w:start w:val="1"/>
+      <w:numFmt w:val="lowerRoman"/>
+      <w:lvlText w:val="%6."/>
+      <w:lvlJc w:val="right"/>
+      <w:pPr>
+        <w:ind w:left="3960" w:hanging="180"/>
+      </w:pPr>
+    </w:lvl>
+    <w:lvl w:ilvl="6" w:tplc="0409000F" w:tentative="1">
+      <w:start w:val="1"/>
+      <w:numFmt w:val="decimal"/>
+      <w:lvlText w:val="%7."/>
+      <w:lvlJc w:val="left"/>
+      <w:pPr>
+        <w:ind w:left="4680" w:hanging="360"/>
+      </w:pPr>
+    </w:lvl>
+    <w:lvl w:ilvl="7" w:tplc="04090019" w:tentative="1">
+      <w:start w:val="1"/>
+      <w:numFmt w:val="lowerLetter"/>
+      <w:lvlText w:val="%8."/>
+      <w:lvlJc w:val="left"/>
+      <w:pPr>
+        <w:ind w:left="5400" w:hanging="360"/>
+      </w:pPr>
+    </w:lvl>
+    <w:lvl w:ilvl="8" w:tplc="0409001B" w:tentative="1">
+      <w:start w:val="1"/>
+      <w:numFmt w:val="lowerRoman"/>
+      <w:lvlText w:val="%9."/>
+      <w:lvlJc w:val="right"/>
+      <w:pPr>
+        <w:ind w:left="6120" w:hanging="180"/>
+      </w:pPr>
+    </w:lvl>
+  </w:abstractNum>
+  <w:abstractNum w:abstractNumId="1" w15:restartNumberingAfterBreak="0">
     <w:nsid w:val="19DF322F"/>
     <w:multiLevelType w:val="hybridMultilevel"/>
     <w:tmpl w:val="7FE86242"/>
@@ -1005,7 +1956,7 @@
       </w:pPr>
     </w:lvl>
   </w:abstractNum>
-  <w:abstractNum w:abstractNumId="1" w15:restartNumberingAfterBreak="0">
+  <w:abstractNum w:abstractNumId="2" w15:restartNumberingAfterBreak="0">
     <w:nsid w:val="22402910"/>
     <w:multiLevelType w:val="hybridMultilevel"/>
     <w:tmpl w:val="6652B67A"/>
@@ -1094,10 +2045,105 @@
       </w:pPr>
     </w:lvl>
   </w:abstractNum>
+  <w:abstractNum w:abstractNumId="3" w15:restartNumberingAfterBreak="0">
+    <w:nsid w:val="35332C2C"/>
+    <w:multiLevelType w:val="hybridMultilevel"/>
+    <w:tmpl w:val="D3284C5A"/>
+    <w:lvl w:ilvl="0" w:tplc="04090001">
+      <w:start w:val="1"/>
+      <w:numFmt w:val="bullet"/>
+      <w:lvlText w:val=""/>
+      <w:lvlJc w:val="left"/>
+      <w:pPr>
+        <w:ind w:left="720" w:hanging="720"/>
+      </w:pPr>
+      <w:rPr>
+        <w:rFonts w:ascii="Symbol" w:hAnsi="Symbol" w:hint="default"/>
+      </w:rPr>
+    </w:lvl>
+    <w:lvl w:ilvl="1" w:tplc="04090019" w:tentative="1">
+      <w:start w:val="1"/>
+      <w:numFmt w:val="lowerLetter"/>
+      <w:lvlText w:val="%2."/>
+      <w:lvlJc w:val="left"/>
+      <w:pPr>
+        <w:ind w:left="1080" w:hanging="360"/>
+      </w:pPr>
+    </w:lvl>
+    <w:lvl w:ilvl="2" w:tplc="0409001B" w:tentative="1">
+      <w:start w:val="1"/>
+      <w:numFmt w:val="lowerRoman"/>
+      <w:lvlText w:val="%3."/>
+      <w:lvlJc w:val="right"/>
+      <w:pPr>
+        <w:ind w:left="1800" w:hanging="180"/>
+      </w:pPr>
+    </w:lvl>
+    <w:lvl w:ilvl="3" w:tplc="0409000F" w:tentative="1">
+      <w:start w:val="1"/>
+      <w:numFmt w:val="decimal"/>
+      <w:lvlText w:val="%4."/>
+      <w:lvlJc w:val="left"/>
+      <w:pPr>
+        <w:ind w:left="2520" w:hanging="360"/>
+      </w:pPr>
+    </w:lvl>
+    <w:lvl w:ilvl="4" w:tplc="04090019" w:tentative="1">
+      <w:start w:val="1"/>
+      <w:numFmt w:val="lowerLetter"/>
+      <w:lvlText w:val="%5."/>
+      <w:lvlJc w:val="left"/>
+      <w:pPr>
+        <w:ind w:left="3240" w:hanging="360"/>
+      </w:pPr>
+    </w:lvl>
+    <w:lvl w:ilvl="5" w:tplc="0409001B" w:tentative="1">
+      <w:start w:val="1"/>
+      <w:numFmt w:val="lowerRoman"/>
+      <w:lvlText w:val="%6."/>
+      <w:lvlJc w:val="right"/>
+      <w:pPr>
+        <w:ind w:left="3960" w:hanging="180"/>
+      </w:pPr>
+    </w:lvl>
+    <w:lvl w:ilvl="6" w:tplc="0409000F" w:tentative="1">
+      <w:start w:val="1"/>
+      <w:numFmt w:val="decimal"/>
+      <w:lvlText w:val="%7."/>
+      <w:lvlJc w:val="left"/>
+      <w:pPr>
+        <w:ind w:left="4680" w:hanging="360"/>
+      </w:pPr>
+    </w:lvl>
+    <w:lvl w:ilvl="7" w:tplc="04090019" w:tentative="1">
+      <w:start w:val="1"/>
+      <w:numFmt w:val="lowerLetter"/>
+      <w:lvlText w:val="%8."/>
+      <w:lvlJc w:val="left"/>
+      <w:pPr>
+        <w:ind w:left="5400" w:hanging="360"/>
+      </w:pPr>
+    </w:lvl>
+    <w:lvl w:ilvl="8" w:tplc="0409001B" w:tentative="1">
+      <w:start w:val="1"/>
+      <w:numFmt w:val="lowerRoman"/>
+      <w:lvlText w:val="%9."/>
+      <w:lvlJc w:val="right"/>
+      <w:pPr>
+        <w:ind w:left="6120" w:hanging="180"/>
+      </w:pPr>
+    </w:lvl>
+  </w:abstractNum>
   <w:num w:numId="1">
+    <w:abstractNumId w:val="2"/>
+  </w:num>
+  <w:num w:numId="2">
     <w:abstractNumId w:val="1"/>
   </w:num>
-  <w:num w:numId="2">
+  <w:num w:numId="3">
+    <w:abstractNumId w:val="3"/>
+  </w:num>
+  <w:num w:numId="4">
     <w:abstractNumId w:val="0"/>
   </w:num>
 </w:numbering>
@@ -1804,7 +2850,7 @@
 </file>
 
 <file path=customXml/itemProps1.xml><?xml version="1.0" encoding="utf-8"?>
-<ds:datastoreItem xmlns:ds="http://schemas.openxmlformats.org/officeDocument/2006/customXml" ds:itemID="{9584C86B-D75D-4282-8DFA-85A7B01CF4CF}">
+<ds:datastoreItem xmlns:ds="http://schemas.openxmlformats.org/officeDocument/2006/customXml" ds:itemID="{1B908F71-A967-460A-9B76-C3DAA3D69768}">
   <ds:schemaRefs>
     <ds:schemaRef ds:uri="http://schemas.openxmlformats.org/officeDocument/2006/bibliography"/>
   </ds:schemaRefs>

</xml_diff>